<commit_message>
maj doc + maj theme
</commit_message>
<xml_diff>
--- a/documentation/THOR-Documentation utilisateur v3.5.docx
+++ b/documentation/THOR-Documentation utilisateur v3.5.docx
@@ -2296,13 +2296,21 @@
         <w:t xml:space="preserve">ou supérieur avec le module TCL </w:t>
       </w:r>
       <w:r>
-        <w:t>et pyla</w:t>
+        <w:t xml:space="preserve">et </w:t>
+      </w:r>
+      <w:proofErr w:type="spellStart"/>
+      <w:r>
+        <w:t>pyla</w:t>
       </w:r>
       <w:r>
         <w:t>u</w:t>
       </w:r>
       <w:r>
-        <w:t xml:space="preserve">ncher </w:t>
+        <w:t>ncher</w:t>
+      </w:r>
+      <w:proofErr w:type="spellEnd"/>
+      <w:r>
+        <w:t xml:space="preserve"> </w:t>
       </w:r>
       <w:r>
         <w:t>activé</w:t>
@@ -2466,8 +2474,21 @@
         </w:numPr>
       </w:pPr>
       <w:r>
-        <w:t>DOCXTPL =&gt; gestion de templates word</w:t>
-      </w:r>
+        <w:t xml:space="preserve">DOCXTPL =&gt; gestion de </w:t>
+      </w:r>
+      <w:proofErr w:type="spellStart"/>
+      <w:r>
+        <w:t>templates</w:t>
+      </w:r>
+      <w:proofErr w:type="spellEnd"/>
+      <w:r>
+        <w:t xml:space="preserve"> </w:t>
+      </w:r>
+      <w:proofErr w:type="spellStart"/>
+      <w:r>
+        <w:t>word</w:t>
+      </w:r>
+      <w:proofErr w:type="spellEnd"/>
     </w:p>
     <w:p>
       <w:pPr>
@@ -2503,8 +2524,13 @@
     </w:p>
     <w:p>
       <w:r>
-        <w:t>Dans un premier temps, créer un raccourci sur le fichier IHM.Pyw</w:t>
-      </w:r>
+        <w:t xml:space="preserve">Dans un premier temps, créer un raccourci sur le fichier </w:t>
+      </w:r>
+      <w:proofErr w:type="spellStart"/>
+      <w:r>
+        <w:t>IHM.Pyw</w:t>
+      </w:r>
+      <w:proofErr w:type="spellEnd"/>
     </w:p>
     <w:p>
       <w:pPr>
@@ -2833,15 +2859,24 @@
           <w:i/>
           <w:lang w:val="en-US"/>
         </w:rPr>
-        <w:t xml:space="preserve"> /home/python/IHM.py</w:t>
-      </w:r>
+        <w:t xml:space="preserve"> /home/python/</w:t>
+      </w:r>
+      <w:proofErr w:type="spellStart"/>
       <w:r>
         <w:rPr>
           <w:i/>
           <w:lang w:val="en-US"/>
         </w:rPr>
+        <w:t>IHM.py</w:t>
+      </w:r>
+      <w:r>
+        <w:rPr>
+          <w:i/>
+          <w:lang w:val="en-US"/>
+        </w:rPr>
         <w:t>w</w:t>
       </w:r>
+      <w:proofErr w:type="spellEnd"/>
     </w:p>
     <w:p>
       <w:pPr>
@@ -2864,7 +2899,15 @@
     </w:p>
     <w:p>
       <w:r>
-        <w:t>- Dézipper le fichier dans un répertoire</w:t>
+        <w:t xml:space="preserve">- </w:t>
+      </w:r>
+      <w:proofErr w:type="spellStart"/>
+      <w:r>
+        <w:t>Dézipper</w:t>
+      </w:r>
+      <w:proofErr w:type="spellEnd"/>
+      <w:r>
+        <w:t xml:space="preserve"> le fichier dans un répertoire</w:t>
       </w:r>
     </w:p>
     <w:p>
@@ -2874,8 +2917,6 @@
       <w:r>
         <w:t>THOR</w:t>
       </w:r>
-      <w:bookmarkStart w:id="12" w:name="_GoBack"/>
-      <w:bookmarkEnd w:id="12"/>
       <w:r>
         <w:t>.exe</w:t>
       </w:r>
@@ -2935,8 +2976,13 @@
         </w:numPr>
       </w:pPr>
       <w:r>
-        <w:t>L’activation ou non du mode debug</w:t>
-      </w:r>
+        <w:t xml:space="preserve">L’activation ou non du mode </w:t>
+      </w:r>
+      <w:proofErr w:type="spellStart"/>
+      <w:r>
+        <w:t>debug</w:t>
+      </w:r>
+      <w:proofErr w:type="spellEnd"/>
     </w:p>
     <w:p>
       <w:pPr>
@@ -2971,8 +3017,13 @@
         </w:numPr>
       </w:pPr>
       <w:r>
-        <w:t>La déclaration des tableaux word</w:t>
-      </w:r>
+        <w:t xml:space="preserve">La déclaration des tableaux </w:t>
+      </w:r>
+      <w:proofErr w:type="spellStart"/>
+      <w:r>
+        <w:t>word</w:t>
+      </w:r>
+      <w:proofErr w:type="spellEnd"/>
     </w:p>
     <w:p>
       <w:pPr>
@@ -2983,8 +3034,13 @@
         </w:numPr>
       </w:pPr>
       <w:r>
-        <w:t>La personnalisation éventuelle des tableaux word</w:t>
-      </w:r>
+        <w:t xml:space="preserve">La personnalisation éventuelle des tableaux </w:t>
+      </w:r>
+      <w:proofErr w:type="spellStart"/>
+      <w:r>
+        <w:t>word</w:t>
+      </w:r>
+      <w:proofErr w:type="spellEnd"/>
     </w:p>
     <w:p>
       <w:pPr>
@@ -3007,7 +3063,43 @@
           <w:bCs/>
           <w:color w:val="FF0000"/>
         </w:rPr>
-        <w:t xml:space="preserve">WARNING : une option tooltip est présente dans le fichier yaml </w:t>
+        <w:t xml:space="preserve">WARNING : une option </w:t>
+      </w:r>
+      <w:proofErr w:type="spellStart"/>
+      <w:r>
+        <w:rPr>
+          <w:b/>
+          <w:bCs/>
+          <w:color w:val="FF0000"/>
+        </w:rPr>
+        <w:t>tooltip</w:t>
+      </w:r>
+      <w:proofErr w:type="spellEnd"/>
+      <w:r>
+        <w:rPr>
+          <w:b/>
+          <w:bCs/>
+          <w:color w:val="FF0000"/>
+        </w:rPr>
+        <w:t xml:space="preserve"> est présente dans le fichier </w:t>
+      </w:r>
+      <w:proofErr w:type="spellStart"/>
+      <w:r>
+        <w:rPr>
+          <w:b/>
+          <w:bCs/>
+          <w:color w:val="FF0000"/>
+        </w:rPr>
+        <w:t>yaml</w:t>
+      </w:r>
+      <w:proofErr w:type="spellEnd"/>
+      <w:r>
+        <w:rPr>
+          <w:b/>
+          <w:bCs/>
+          <w:color w:val="FF0000"/>
+        </w:rPr>
+        <w:t xml:space="preserve"> </w:t>
       </w:r>
       <w:r>
         <w:rPr>
@@ -3109,11 +3201,19 @@
           <w:lang w:val="en-GB"/>
         </w:rPr>
       </w:pPr>
+      <w:proofErr w:type="gramStart"/>
       <w:r>
         <w:rPr>
           <w:lang w:val="en-GB"/>
         </w:rPr>
-        <w:t>version: 2.0</w:t>
+        <w:t>version</w:t>
+      </w:r>
+      <w:proofErr w:type="gramEnd"/>
+      <w:r>
+        <w:rPr>
+          <w:lang w:val="en-GB"/>
+        </w:rPr>
+        <w:t>: 2.0</w:t>
       </w:r>
     </w:p>
     <w:p>
@@ -3130,11 +3230,19 @@
           <w:lang w:val="en-GB"/>
         </w:rPr>
       </w:pPr>
+      <w:proofErr w:type="gramStart"/>
       <w:r>
         <w:rPr>
           <w:lang w:val="en-GB"/>
         </w:rPr>
-        <w:t>debug: false</w:t>
+        <w:t>debug</w:t>
+      </w:r>
+      <w:proofErr w:type="gramEnd"/>
+      <w:r>
+        <w:rPr>
+          <w:lang w:val="en-GB"/>
+        </w:rPr>
+        <w:t>: false</w:t>
       </w:r>
     </w:p>
     <w:p>
@@ -3151,11 +3259,21 @@
           <w:lang w:val="en-GB"/>
         </w:rPr>
       </w:pPr>
+      <w:proofErr w:type="spellStart"/>
+      <w:proofErr w:type="gramStart"/>
       <w:r>
         <w:rPr>
           <w:lang w:val="en-GB"/>
         </w:rPr>
-        <w:t>nbColonnesIgnorees: 1</w:t>
+        <w:t>nbColonnesIgnorees</w:t>
+      </w:r>
+      <w:proofErr w:type="spellEnd"/>
+      <w:proofErr w:type="gramEnd"/>
+      <w:r>
+        <w:rPr>
+          <w:lang w:val="en-GB"/>
+        </w:rPr>
+        <w:t>: 1</w:t>
       </w:r>
     </w:p>
     <w:p>
@@ -3187,11 +3305,21 @@
           <w:lang w:val="en-GB"/>
         </w:rPr>
       </w:pPr>
+      <w:proofErr w:type="spellStart"/>
+      <w:proofErr w:type="gramStart"/>
       <w:r>
         <w:rPr>
           <w:lang w:val="en-GB"/>
         </w:rPr>
-        <w:t>modeles:</w:t>
+        <w:t>modeles</w:t>
+      </w:r>
+      <w:proofErr w:type="spellEnd"/>
+      <w:proofErr w:type="gramEnd"/>
+      <w:r>
+        <w:rPr>
+          <w:lang w:val="en-GB"/>
+        </w:rPr>
+        <w:t>:</w:t>
       </w:r>
     </w:p>
     <w:p>
@@ -3211,8 +3339,13 @@
         </w:rPr>
         <w:t xml:space="preserve">    </w:t>
       </w:r>
-      <w:r>
-        <w:t>Scénario_stratégique: # Ne pas supprimer</w:t>
+      <w:proofErr w:type="spellStart"/>
+      <w:r>
+        <w:t>Scénario_stratégique</w:t>
+      </w:r>
+      <w:proofErr w:type="spellEnd"/>
+      <w:r>
+        <w:t>: # Ne pas supprimer</w:t>
       </w:r>
     </w:p>
     <w:p>
@@ -3227,7 +3360,23 @@
         <w:shd w:val="clear" w:color="auto" w:fill="D9D9D9" w:themeFill="background1" w:themeFillShade="D9"/>
       </w:pPr>
       <w:r>
-        <w:t xml:space="preserve">        type: "generique"</w:t>
+        <w:t xml:space="preserve">        </w:t>
+      </w:r>
+      <w:proofErr w:type="gramStart"/>
+      <w:r>
+        <w:t>type</w:t>
+      </w:r>
+      <w:proofErr w:type="gramEnd"/>
+      <w:r>
+        <w:t>: "</w:t>
+      </w:r>
+      <w:proofErr w:type="spellStart"/>
+      <w:r>
+        <w:t>generique</w:t>
+      </w:r>
+      <w:proofErr w:type="spellEnd"/>
+      <w:r>
+        <w:t>"</w:t>
       </w:r>
     </w:p>
     <w:p>
@@ -3242,7 +3391,23 @@
         <w:shd w:val="clear" w:color="auto" w:fill="D9D9D9" w:themeFill="background1" w:themeFillShade="D9"/>
       </w:pPr>
       <w:r>
-        <w:t xml:space="preserve">        extension: "xls"</w:t>
+        <w:t xml:space="preserve">        </w:t>
+      </w:r>
+      <w:proofErr w:type="gramStart"/>
+      <w:r>
+        <w:t>extension</w:t>
+      </w:r>
+      <w:proofErr w:type="gramEnd"/>
+      <w:r>
+        <w:t>: "</w:t>
+      </w:r>
+      <w:proofErr w:type="spellStart"/>
+      <w:r>
+        <w:t>xls</w:t>
+      </w:r>
+      <w:proofErr w:type="spellEnd"/>
+      <w:r>
+        <w:t>"</w:t>
       </w:r>
     </w:p>
     <w:p>
@@ -3271,8 +3436,15 @@
         </w:pBdr>
         <w:shd w:val="clear" w:color="auto" w:fill="D9D9D9" w:themeFill="background1" w:themeFillShade="D9"/>
       </w:pPr>
-      <w:r>
-        <w:t>echelles:</w:t>
+      <w:proofErr w:type="spellStart"/>
+      <w:proofErr w:type="gramStart"/>
+      <w:r>
+        <w:t>echelles</w:t>
+      </w:r>
+      <w:proofErr w:type="spellEnd"/>
+      <w:proofErr w:type="gramEnd"/>
+      <w:r>
+        <w:t>:</w:t>
       </w:r>
     </w:p>
     <w:p>
@@ -3302,7 +3474,15 @@
         <w:shd w:val="clear" w:color="auto" w:fill="D9D9D9" w:themeFill="background1" w:themeFillShade="D9"/>
       </w:pPr>
       <w:r>
-        <w:t xml:space="preserve">        'Définir les echelles de valeurs':</w:t>
+        <w:t xml:space="preserve">        'Définir les </w:t>
+      </w:r>
+      <w:proofErr w:type="spellStart"/>
+      <w:r>
+        <w:t>echelles</w:t>
+      </w:r>
+      <w:proofErr w:type="spellEnd"/>
+      <w:r>
+        <w:t xml:space="preserve"> de valeurs':</w:t>
       </w:r>
       <w:r>
         <w:rPr>
@@ -3329,7 +3509,15 @@
       </w:pPr>
       <w:r>
         <w:lastRenderedPageBreak/>
-        <w:t xml:space="preserve">            gravite:</w:t>
+        <w:t xml:space="preserve">            </w:t>
+      </w:r>
+      <w:proofErr w:type="gramStart"/>
+      <w:r>
+        <w:t>gravite</w:t>
+      </w:r>
+      <w:proofErr w:type="gramEnd"/>
+      <w:r>
+        <w:t>:</w:t>
       </w:r>
       <w:r>
         <w:rPr>
@@ -3381,8 +3569,13 @@
         </w:pBdr>
         <w:shd w:val="clear" w:color="auto" w:fill="D9D9D9" w:themeFill="background1" w:themeFillShade="D9"/>
       </w:pPr>
-      <w:r>
-        <w:t>tableaux:</w:t>
+      <w:proofErr w:type="gramStart"/>
+      <w:r>
+        <w:t>tableaux</w:t>
+      </w:r>
+      <w:proofErr w:type="gramEnd"/>
+      <w:r>
+        <w:t>:</w:t>
       </w:r>
     </w:p>
     <w:p>
@@ -3427,7 +3620,15 @@
         <w:shd w:val="clear" w:color="auto" w:fill="D9D9D9" w:themeFill="background1" w:themeFillShade="D9"/>
       </w:pPr>
       <w:r>
-        <w:t xml:space="preserve">            Valeurs_Metiers:</w:t>
+        <w:t xml:space="preserve">            </w:t>
+      </w:r>
+      <w:proofErr w:type="spellStart"/>
+      <w:r>
+        <w:t>Valeurs_Metiers</w:t>
+      </w:r>
+      <w:proofErr w:type="spellEnd"/>
+      <w:r>
+        <w:t>:</w:t>
       </w:r>
     </w:p>
     <w:p>
@@ -3453,15 +3654,29 @@
       <w:pPr>
         <w:pStyle w:val="Titre2"/>
       </w:pPr>
-      <w:bookmarkStart w:id="13" w:name="_Toc52807450"/>
+      <w:bookmarkStart w:id="12" w:name="_Toc52807450"/>
       <w:r>
         <w:t>Niveau 1</w:t>
       </w:r>
-      <w:bookmarkEnd w:id="13"/>
-    </w:p>
-    <w:p>
-      <w:r>
-        <w:t>Si l’on omet la version et le mode debug, le premier niveau ne contient que 2 parties :</w:t>
+      <w:bookmarkEnd w:id="12"/>
+    </w:p>
+    <w:p>
+      <w:r>
+        <w:t xml:space="preserve">Si l’on omet la version et le mode </w:t>
+      </w:r>
+      <w:proofErr w:type="spellStart"/>
+      <w:r>
+        <w:t>debug</w:t>
+      </w:r>
+      <w:proofErr w:type="spellEnd"/>
+      <w:r>
+        <w:t xml:space="preserve">, le premier niveau ne contient que </w:t>
+      </w:r>
+      <w:r>
+        <w:t>3</w:t>
+      </w:r>
+      <w:r>
+        <w:t xml:space="preserve"> parties :</w:t>
       </w:r>
     </w:p>
     <w:p>
@@ -3472,8 +3687,13 @@
           <w:numId w:val="10"/>
         </w:numPr>
       </w:pPr>
-      <w:r>
-        <w:t>Modeles : spécifications génériques pour les traitements dynamiques. Dans le cas ci-dessus il s’agit des scenarios stratégiques dont le nombre n’est pas figé. Les options possibles sont le mêmes que pour un tableau</w:t>
+      <w:proofErr w:type="spellStart"/>
+      <w:r>
+        <w:t>Modeles</w:t>
+      </w:r>
+      <w:proofErr w:type="spellEnd"/>
+      <w:r>
+        <w:t> : spécifications génériques pour les traitements dynamiques. Dans le cas ci-dessus il s’agit des scenarios stratégiques dont le nombre n’est pas figé. Les options possibles sont le mêmes que pour un tableau</w:t>
       </w:r>
       <w:r>
         <w:t>.</w:t>
@@ -3510,11 +3730,11 @@
       <w:pPr>
         <w:pStyle w:val="Titre2"/>
       </w:pPr>
-      <w:bookmarkStart w:id="14" w:name="_Toc52807451"/>
+      <w:bookmarkStart w:id="13" w:name="_Toc52807451"/>
       <w:r>
         <w:t>Niveau 2</w:t>
       </w:r>
-      <w:bookmarkEnd w:id="14"/>
+      <w:bookmarkEnd w:id="13"/>
       <w:r>
         <w:t xml:space="preserve"> (échelles et tableaux)</w:t>
       </w:r>
@@ -3592,11 +3812,11 @@
       <w:pPr>
         <w:pStyle w:val="Titre2"/>
       </w:pPr>
-      <w:bookmarkStart w:id="15" w:name="_Toc52807452"/>
+      <w:bookmarkStart w:id="14" w:name="_Toc52807452"/>
       <w:r>
         <w:t>Le niveau 3</w:t>
       </w:r>
-      <w:bookmarkEnd w:id="15"/>
+      <w:bookmarkEnd w:id="14"/>
       <w:r>
         <w:t xml:space="preserve"> (échelles et tableaux)</w:t>
       </w:r>
@@ -3621,7 +3841,15 @@
         <w:t>être</w:t>
       </w:r>
       <w:r>
-        <w:t xml:space="preserve"> vu comme un sous-atelier dans l’application « Agile Risk Manager »</w:t>
+        <w:t xml:space="preserve"> vu comme un sous-atelier dans l’application « Agile </w:t>
+      </w:r>
+      <w:proofErr w:type="spellStart"/>
+      <w:r>
+        <w:t>Risk</w:t>
+      </w:r>
+      <w:proofErr w:type="spellEnd"/>
+      <w:r>
+        <w:t xml:space="preserve"> Manager »</w:t>
       </w:r>
       <w:r>
         <w:t xml:space="preserve">. </w:t>
@@ -3705,11 +3933,11 @@
       <w:pPr>
         <w:pStyle w:val="Titre3"/>
       </w:pPr>
-      <w:bookmarkStart w:id="16" w:name="_Toc52807453"/>
+      <w:bookmarkStart w:id="15" w:name="_Toc52807453"/>
       <w:r>
         <w:t>Niveau 4</w:t>
       </w:r>
-      <w:bookmarkEnd w:id="16"/>
+      <w:bookmarkEnd w:id="15"/>
       <w:r>
         <w:t xml:space="preserve"> (échelles et tableaux)</w:t>
       </w:r>
@@ -3800,6 +4028,8 @@
       </w:r>
     </w:p>
     <w:p>
+      <w:proofErr w:type="spellStart"/>
+      <w:proofErr w:type="gramStart"/>
       <w:r>
         <w:rPr>
           <w:b/>
@@ -3807,11 +4037,15 @@
         </w:rPr>
         <w:t>enteteExcel</w:t>
       </w:r>
+      <w:proofErr w:type="spellEnd"/>
+      <w:proofErr w:type="gramEnd"/>
       <w:r>
         <w:t> : c’est le nombre de ligne que contient l’entête du tableau dans le  fichier Excel.</w:t>
       </w:r>
     </w:p>
     <w:p>
+      <w:proofErr w:type="spellStart"/>
+      <w:proofErr w:type="gramStart"/>
       <w:r>
         <w:rPr>
           <w:b/>
@@ -3819,11 +4053,14 @@
         </w:rPr>
         <w:t>feuilleExcel</w:t>
       </w:r>
+      <w:proofErr w:type="spellEnd"/>
+      <w:proofErr w:type="gramEnd"/>
       <w:r>
         <w:t> : c’est le nom de la feuille de calcul dans le fichier Excel</w:t>
       </w:r>
     </w:p>
     <w:p>
+      <w:proofErr w:type="gramStart"/>
       <w:r>
         <w:rPr>
           <w:b/>
@@ -3831,6 +4068,7 @@
         </w:rPr>
         <w:t>méthode</w:t>
       </w:r>
+      <w:proofErr w:type="gramEnd"/>
       <w:r>
         <w:t> : ce champ peut contenir 2 valeurs :</w:t>
       </w:r>
@@ -3839,6 +4077,7 @@
       <w:pPr>
         <w:pStyle w:val="Paragraphedeliste"/>
       </w:pPr>
+      <w:proofErr w:type="gramStart"/>
       <w:r>
         <w:rPr>
           <w:b/>
@@ -3846,6 +4085,7 @@
         </w:rPr>
         <w:t>fixe</w:t>
       </w:r>
+      <w:proofErr w:type="gramEnd"/>
       <w:r>
         <w:t> : La valeur est fixe, à une valeur donnée correspond une couleur.</w:t>
       </w:r>
@@ -3972,6 +4212,7 @@
       <w:pPr>
         <w:pStyle w:val="Paragraphedeliste"/>
       </w:pPr>
+      <w:proofErr w:type="gramStart"/>
       <w:r>
         <w:rPr>
           <w:b/>
@@ -3986,6 +4227,7 @@
         </w:rPr>
         <w:t>alculée</w:t>
       </w:r>
+      <w:proofErr w:type="gramEnd"/>
       <w:r>
         <w:t> : la valeur est variable, une couleur correspond à une ensemble de valeur entre 2 seuils.</w:t>
       </w:r>
@@ -4076,12 +4318,14 @@
       <w:r>
         <w:t xml:space="preserve"> Voici un exemple pour le tableau </w:t>
       </w:r>
+      <w:proofErr w:type="spellStart"/>
       <w:r>
         <w:rPr>
           <w:i/>
         </w:rPr>
         <w:t>evaluation_Parties_prenantes</w:t>
       </w:r>
+      <w:proofErr w:type="spellEnd"/>
       <w:r>
         <w:t xml:space="preserve"> déclaré ci-dessous :</w:t>
       </w:r>
@@ -4199,13 +4443,23 @@
           <w:u w:val="single"/>
         </w:rPr>
       </w:pPr>
+      <w:proofErr w:type="spellStart"/>
       <w:r>
         <w:rPr>
           <w:b/>
           <w:bCs/>
           <w:u w:val="single"/>
         </w:rPr>
-        <w:t>scenariosStrategiques :</w:t>
+        <w:t>scenariosStrategiques</w:t>
+      </w:r>
+      <w:proofErr w:type="spellEnd"/>
+      <w:r>
+        <w:rPr>
+          <w:b/>
+          <w:bCs/>
+          <w:u w:val="single"/>
+        </w:rPr>
+        <w:t> :</w:t>
       </w:r>
       <w:r>
         <w:rPr>
@@ -4292,6 +4546,8 @@
       </w:r>
     </w:p>
     <w:p>
+      <w:proofErr w:type="spellStart"/>
+      <w:proofErr w:type="gramStart"/>
       <w:r>
         <w:rPr>
           <w:b/>
@@ -4306,6 +4562,8 @@
         </w:rPr>
         <w:t>Word</w:t>
       </w:r>
+      <w:proofErr w:type="spellEnd"/>
+      <w:proofErr w:type="gramEnd"/>
       <w:r>
         <w:t>: c’est le nombre de ligne que contient l’entête du tableau dans le  rapport Word.</w:t>
       </w:r>
@@ -4317,6 +4575,8 @@
           <w:u w:val="single"/>
         </w:rPr>
       </w:pPr>
+      <w:proofErr w:type="spellStart"/>
+      <w:proofErr w:type="gramStart"/>
       <w:r>
         <w:rPr>
           <w:b/>
@@ -4324,11 +4584,15 @@
         </w:rPr>
         <w:t>keyWord</w:t>
       </w:r>
+      <w:proofErr w:type="spellEnd"/>
+      <w:proofErr w:type="gramEnd"/>
       <w:r>
         <w:t> : c’est la clé utilisée dans le rapport Word pour identifier le tableau</w:t>
       </w:r>
     </w:p>
     <w:p>
+      <w:proofErr w:type="spellStart"/>
+      <w:proofErr w:type="gramStart"/>
       <w:r>
         <w:rPr>
           <w:b/>
@@ -4336,11 +4600,15 @@
         </w:rPr>
         <w:t>enteteExcel</w:t>
       </w:r>
+      <w:proofErr w:type="spellEnd"/>
+      <w:proofErr w:type="gramEnd"/>
       <w:r>
         <w:t> : c’est le nombre de ligne que contient l’entête du tableau dans le  fichier Excel.</w:t>
       </w:r>
     </w:p>
     <w:p>
+      <w:proofErr w:type="spellStart"/>
+      <w:proofErr w:type="gramStart"/>
       <w:r>
         <w:rPr>
           <w:b/>
@@ -4348,6 +4616,8 @@
         </w:rPr>
         <w:t>feuilleExcel</w:t>
       </w:r>
+      <w:proofErr w:type="spellEnd"/>
+      <w:proofErr w:type="gramEnd"/>
       <w:r>
         <w:t> : c’est le nom de la feuille de calcul dans le fichier Excel</w:t>
       </w:r>
@@ -4361,6 +4631,7 @@
       </w:pPr>
     </w:p>
     <w:p>
+      <w:proofErr w:type="gramStart"/>
       <w:r>
         <w:rPr>
           <w:b/>
@@ -4368,6 +4639,7 @@
         </w:rPr>
         <w:t>style</w:t>
       </w:r>
+      <w:proofErr w:type="gramEnd"/>
       <w:r>
         <w:t> : toutes les options se rapportant à la mise en forme du tableau dans le rapport Word :</w:t>
       </w:r>
@@ -4376,6 +4648,8 @@
       <w:r>
         <w:tab/>
       </w:r>
+      <w:proofErr w:type="spellStart"/>
+      <w:proofErr w:type="gramStart"/>
       <w:r>
         <w:rPr>
           <w:b/>
@@ -4383,6 +4657,8 @@
         </w:rPr>
         <w:t>borderWidth</w:t>
       </w:r>
+      <w:proofErr w:type="spellEnd"/>
+      <w:proofErr w:type="gramEnd"/>
       <w:r>
         <w:t> : taille des bordures des cellules du tableau</w:t>
       </w:r>
@@ -4391,6 +4667,8 @@
       <w:r>
         <w:tab/>
       </w:r>
+      <w:proofErr w:type="spellStart"/>
+      <w:proofErr w:type="gramStart"/>
       <w:r>
         <w:rPr>
           <w:b/>
@@ -4398,6 +4676,8 @@
         </w:rPr>
         <w:t>borderColor</w:t>
       </w:r>
+      <w:proofErr w:type="spellEnd"/>
+      <w:proofErr w:type="gramEnd"/>
       <w:r>
         <w:t> : couleur des bordures au format hexadécimal</w:t>
       </w:r>
@@ -4406,12 +4686,16 @@
       <w:pPr>
         <w:ind w:firstLine="708"/>
       </w:pPr>
+      <w:proofErr w:type="spellStart"/>
+      <w:proofErr w:type="gramStart"/>
       <w:r>
         <w:rPr>
           <w:b/>
         </w:rPr>
         <w:t>textStyle</w:t>
       </w:r>
+      <w:proofErr w:type="spellEnd"/>
+      <w:proofErr w:type="gramEnd"/>
       <w:r>
         <w:t> : style du rapport Word à utiliser pour les cellule du tableau</w:t>
       </w:r>
@@ -4420,6 +4704,7 @@
       <w:pPr>
         <w:ind w:firstLine="708"/>
       </w:pPr>
+      <w:proofErr w:type="gramStart"/>
       <w:r>
         <w:rPr>
           <w:b/>
@@ -4427,6 +4712,7 @@
         </w:rPr>
         <w:t>colonnes</w:t>
       </w:r>
+      <w:proofErr w:type="gramEnd"/>
       <w:r>
         <w:t> : optionnel, permet de personnaliser les colonnes du tableau</w:t>
       </w:r>
@@ -4447,6 +4733,8 @@
           <w:numId w:val="11"/>
         </w:numPr>
       </w:pPr>
+      <w:proofErr w:type="spellStart"/>
+      <w:proofErr w:type="gramStart"/>
       <w:r>
         <w:rPr>
           <w:b/>
@@ -4454,6 +4742,8 @@
         </w:rPr>
         <w:t>backgroundColor</w:t>
       </w:r>
+      <w:proofErr w:type="spellEnd"/>
+      <w:proofErr w:type="gramEnd"/>
       <w:r>
         <w:t> : couleur de fond de la cellule au format hexadécimal</w:t>
       </w:r>
@@ -4466,6 +4756,8 @@
           <w:numId w:val="11"/>
         </w:numPr>
       </w:pPr>
+      <w:proofErr w:type="spellStart"/>
+      <w:proofErr w:type="gramStart"/>
       <w:r>
         <w:rPr>
           <w:b/>
@@ -4473,6 +4765,8 @@
         </w:rPr>
         <w:t>echelle</w:t>
       </w:r>
+      <w:proofErr w:type="spellEnd"/>
+      <w:proofErr w:type="gramEnd"/>
       <w:r>
         <w:t> : nom de l’échelle de valeur à utiliser pour cette colonne</w:t>
       </w:r>
@@ -4485,6 +4779,8 @@
           <w:numId w:val="11"/>
         </w:numPr>
       </w:pPr>
+      <w:proofErr w:type="spellStart"/>
+      <w:proofErr w:type="gramStart"/>
       <w:r>
         <w:rPr>
           <w:b/>
@@ -4492,19 +4788,29 @@
         </w:rPr>
         <w:t>aligment</w:t>
       </w:r>
+      <w:proofErr w:type="spellEnd"/>
+      <w:proofErr w:type="gramEnd"/>
       <w:r>
         <w:t xml:space="preserve"> : permet de spécifier un alignement pour le texte au sein de la cellule, les valeurs possibles sont : </w:t>
       </w:r>
+      <w:proofErr w:type="spellStart"/>
       <w:r>
         <w:rPr>
           <w:i/>
         </w:rPr>
-        <w:t>left, center,</w:t>
-      </w:r>
+        <w:t>left</w:t>
+      </w:r>
+      <w:proofErr w:type="spellEnd"/>
       <w:r>
         <w:rPr>
           <w:i/>
         </w:rPr>
+        <w:t>, center,</w:t>
+      </w:r>
+      <w:r>
+        <w:rPr>
+          <w:i/>
+        </w:rPr>
         <w:t xml:space="preserve"> </w:t>
       </w:r>
       <w:r>
@@ -4519,33 +4825,35 @@
         </w:rPr>
         <w:t xml:space="preserve"> </w:t>
       </w:r>
+      <w:proofErr w:type="spellStart"/>
       <w:r>
         <w:rPr>
           <w:i/>
         </w:rPr>
         <w:t>justify</w:t>
       </w:r>
+      <w:proofErr w:type="spellEnd"/>
     </w:p>
     <w:p>
       <w:pPr>
         <w:pStyle w:val="Titre1"/>
       </w:pPr>
-      <w:bookmarkStart w:id="17" w:name="_Toc52807454"/>
+      <w:bookmarkStart w:id="16" w:name="_Toc52807454"/>
       <w:r>
         <w:lastRenderedPageBreak/>
         <w:t>Utilisation</w:t>
       </w:r>
+      <w:bookmarkEnd w:id="16"/>
+    </w:p>
+    <w:p>
+      <w:pPr>
+        <w:pStyle w:val="Titre2"/>
+      </w:pPr>
+      <w:bookmarkStart w:id="17" w:name="_Toc52807455"/>
+      <w:r>
+        <w:t>Les tableaux Excel</w:t>
+      </w:r>
       <w:bookmarkEnd w:id="17"/>
-    </w:p>
-    <w:p>
-      <w:pPr>
-        <w:pStyle w:val="Titre2"/>
-      </w:pPr>
-      <w:bookmarkStart w:id="18" w:name="_Toc52807455"/>
-      <w:r>
-        <w:t>Les tableaux Excel</w:t>
-      </w:r>
-      <w:bookmarkEnd w:id="18"/>
     </w:p>
     <w:p>
       <w:r>
@@ -4658,7 +4966,7 @@
           <w:i/>
           <w:color w:val="FF0000"/>
         </w:rPr>
-        <w:t>Dans le format des tableaux Excel exportés, la première colonne représente l’ID de la ligne. N’étant pas utilisée dans le rapport WORD, la première colonne des fichiers Excel est ignorée.</w:t>
+        <w:t>Lors de l’export de certains tableaux Excel, la première colonne contient une clé d’identification qui n’est pas utilisé dans le rapport. C’est le cas par défaut pour cette application qui se base sur les exports de l’application de ALL4TEC. En conséquence, par défaut la première colonne des fichiers Excel est ignorée. Ce paramètre peut être personnalisé dans le fichier THEME</w:t>
       </w:r>
       <w:r>
         <w:rPr>
@@ -4667,18 +4975,27 @@
           <w:i/>
           <w:color w:val="FF0000"/>
         </w:rPr>
-        <w:t xml:space="preserve"> À prendre en compte lors de la création manuelle de fichiers Excel.</w:t>
+        <w:t>.YAML</w:t>
+      </w:r>
+      <w:r>
+        <w:rPr>
+          <w:b/>
+          <w:bCs/>
+          <w:i/>
+          <w:color w:val="FF0000"/>
+        </w:rPr>
+        <w:t>.</w:t>
       </w:r>
     </w:p>
     <w:p>
       <w:pPr>
         <w:pStyle w:val="Titre2"/>
       </w:pPr>
-      <w:bookmarkStart w:id="19" w:name="_Toc52807456"/>
+      <w:bookmarkStart w:id="18" w:name="_Toc52807456"/>
       <w:r>
         <w:t>Les échelles</w:t>
       </w:r>
-      <w:bookmarkEnd w:id="19"/>
+      <w:bookmarkEnd w:id="18"/>
     </w:p>
     <w:p>
       <w:r>
@@ -4736,21 +5053,21 @@
       <w:pPr>
         <w:pStyle w:val="Titre2"/>
       </w:pPr>
-      <w:bookmarkStart w:id="20" w:name="_Toc52807457"/>
+      <w:bookmarkStart w:id="19" w:name="_Toc52807457"/>
       <w:r>
         <w:t>Le modèle de rapport Word</w:t>
       </w:r>
+      <w:bookmarkEnd w:id="19"/>
+    </w:p>
+    <w:p>
+      <w:pPr>
+        <w:pStyle w:val="Titre3"/>
+      </w:pPr>
+      <w:bookmarkStart w:id="20" w:name="_Toc52807458"/>
+      <w:r>
+        <w:t>La mise en page</w:t>
+      </w:r>
       <w:bookmarkEnd w:id="20"/>
-    </w:p>
-    <w:p>
-      <w:pPr>
-        <w:pStyle w:val="Titre3"/>
-      </w:pPr>
-      <w:bookmarkStart w:id="21" w:name="_Toc52807458"/>
-      <w:r>
-        <w:t>La mise en page</w:t>
-      </w:r>
-      <w:bookmarkEnd w:id="21"/>
     </w:p>
     <w:p>
       <w:r>
@@ -4803,11 +5120,11 @@
       <w:pPr>
         <w:pStyle w:val="Titre3"/>
       </w:pPr>
-      <w:bookmarkStart w:id="22" w:name="_Toc52807459"/>
+      <w:bookmarkStart w:id="21" w:name="_Toc52807459"/>
       <w:r>
         <w:t>La gestion des tableaux</w:t>
       </w:r>
-      <w:bookmarkEnd w:id="22"/>
+      <w:bookmarkEnd w:id="21"/>
     </w:p>
     <w:p>
       <w:r>
@@ -4886,6 +5203,7 @@
         <w:rPr>
           <w:b/>
         </w:rPr>
+        <w:lastRenderedPageBreak/>
         <w:t>TIP</w:t>
       </w:r>
       <w:r>
@@ -4938,12 +5256,11 @@
       <w:pPr>
         <w:pStyle w:val="Titre2"/>
       </w:pPr>
-      <w:bookmarkStart w:id="23" w:name="_Toc52807460"/>
-      <w:r>
-        <w:lastRenderedPageBreak/>
+      <w:bookmarkStart w:id="22" w:name="_Toc52807460"/>
+      <w:r>
         <w:t>L’interface graphique</w:t>
       </w:r>
-      <w:bookmarkEnd w:id="23"/>
+      <w:bookmarkEnd w:id="22"/>
     </w:p>
     <w:p>
       <w:r>
@@ -4953,7 +5270,15 @@
         <w:t xml:space="preserve"> Le bouton </w:t>
       </w:r>
       <w:r>
-        <w:t>« search » en fi</w:t>
+        <w:t>« </w:t>
+      </w:r>
+      <w:proofErr w:type="spellStart"/>
+      <w:r>
+        <w:t>search</w:t>
+      </w:r>
+      <w:proofErr w:type="spellEnd"/>
+      <w:r>
+        <w:t> » en fi</w:t>
       </w:r>
       <w:r>
         <w:t>n de ligne permet d’ouvrir la fenêtre d’exploration de fichier afin de sélectionner un fichier.</w:t>
@@ -5111,7 +5436,15 @@
         <w:t>:</w:t>
       </w:r>
       <w:r>
-        <w:t xml:space="preserve"> fichier de sauvegarde de la configuration actuelle pour les exécutions suivantes. Il est possible de charger une configuration existante grâce au bouton « load config » en haut de la fenêtre</w:t>
+        <w:t xml:space="preserve"> fichier de sauvegarde de la configuration actuelle pour les exécutions suivantes. Il est possible de charger une configuration existante grâce au bouton « </w:t>
+      </w:r>
+      <w:proofErr w:type="spellStart"/>
+      <w:r>
+        <w:t>load</w:t>
+      </w:r>
+      <w:proofErr w:type="spellEnd"/>
+      <w:r>
+        <w:t xml:space="preserve"> config » en haut de la fenêtre</w:t>
       </w:r>
     </w:p>
     <w:p>
@@ -5264,7 +5597,15 @@
         <w:ind w:left="360"/>
       </w:pPr>
       <w:r>
-        <w:t>Le bas de la fenêtre contient le bouton « Generate » permettant de lancer la génération du rapport et la sauvegarde de la configuration.</w:t>
+        <w:t>Le bas de la fenêtre contient le bouton « </w:t>
+      </w:r>
+      <w:proofErr w:type="spellStart"/>
+      <w:r>
+        <w:t>Generate</w:t>
+      </w:r>
+      <w:proofErr w:type="spellEnd"/>
+      <w:r>
+        <w:t> » permettant de lancer la génération du rapport et la sauvegarde de la configuration.</w:t>
       </w:r>
     </w:p>
     <w:p>
@@ -5283,7 +5624,15 @@
         <w:t xml:space="preserve">Le nombre de scénarios stratégiques n’étant pas connu, il est nécessaire de pourvoir ajouter </w:t>
       </w:r>
       <w:r>
-        <w:t xml:space="preserve">dynamiquement des scenarios. A cette fin, l’atelier 3 contient une ligne nbScenariosStratégiques </w:t>
+        <w:t xml:space="preserve">dynamiquement des scenarios. A cette fin, l’atelier 3 contient une ligne </w:t>
+      </w:r>
+      <w:proofErr w:type="spellStart"/>
+      <w:r>
+        <w:t>nbScenariosStratégiques</w:t>
+      </w:r>
+      <w:proofErr w:type="spellEnd"/>
+      <w:r>
+        <w:t xml:space="preserve"> </w:t>
       </w:r>
       <w:r>
         <w:t>permettant de définir le nombre de scenarios stratégique. Le bouton « </w:t>
@@ -5298,7 +5647,13 @@
         <w:t> » correspondant permet de créer les lignes correspondantes. Un scenario stratégique se compose d’un tableau et d’une image.</w:t>
       </w:r>
       <w:r>
-        <w:t xml:space="preserve"> LA mise en forme de ces tableaux se trouve dans les modèles du fichier YAML.</w:t>
+        <w:t xml:space="preserve"> L</w:t>
+      </w:r>
+      <w:r>
+        <w:t>a</w:t>
+      </w:r>
+      <w:r>
+        <w:t xml:space="preserve"> mise en forme de ces tableaux se trouve dans les modèles du fichier YAML.</w:t>
       </w:r>
     </w:p>
     <w:p>
@@ -5425,7 +5780,7 @@
       <w:pPr>
         <w:pStyle w:val="Titre2"/>
       </w:pPr>
-      <w:bookmarkStart w:id="24" w:name="_Toc52807461"/>
+      <w:bookmarkStart w:id="23" w:name="_Toc52807461"/>
       <w:r>
         <w:lastRenderedPageBreak/>
         <w:t>La génération du rapport</w:t>
@@ -5433,7 +5788,7 @@
       <w:r>
         <w:t xml:space="preserve"> et la journalisation</w:t>
       </w:r>
-      <w:bookmarkEnd w:id="24"/>
+      <w:bookmarkEnd w:id="23"/>
     </w:p>
     <w:p>
       <w:r>
@@ -5476,7 +5831,15 @@
         <w:t>Tableau xxx copié</w:t>
       </w:r>
       <w:r>
-        <w:t> : le tableau Excel correspondant a été copié avec succé dans le rapport</w:t>
+        <w:t xml:space="preserve"> : le tableau Excel correspondant a été copié avec </w:t>
+      </w:r>
+      <w:proofErr w:type="spellStart"/>
+      <w:r>
+        <w:t>succé</w:t>
+      </w:r>
+      <w:proofErr w:type="spellEnd"/>
+      <w:r>
+        <w:t xml:space="preserve"> dans le rapport</w:t>
       </w:r>
     </w:p>
     <w:p>
@@ -5515,7 +5878,21 @@
         <w:rPr>
           <w:u w:val="single"/>
         </w:rPr>
-        <w:t>ERROR : xxxx </w:t>
+        <w:t xml:space="preserve">ERROR : </w:t>
+      </w:r>
+      <w:proofErr w:type="spellStart"/>
+      <w:r>
+        <w:rPr>
+          <w:u w:val="single"/>
+        </w:rPr>
+        <w:t>xxxx</w:t>
+      </w:r>
+      <w:proofErr w:type="spellEnd"/>
+      <w:r>
+        <w:rPr>
+          <w:u w:val="single"/>
+        </w:rPr>
+        <w:t> </w:t>
       </w:r>
       <w:r>
         <w:t>: Une erreur est survenue dans le traitement du rapport.</w:t>
@@ -5536,7 +5913,7 @@
           <w:lang w:eastAsia="fr-FR"/>
         </w:rPr>
         <w:pict w14:anchorId="1503AC1A">
-          <v:rect id="Rectangle 15" o:spid="_x0000_s1029" style="position:absolute;left:0;text-align:left;margin-left:2630.25pt;margin-top:109.15pt;width:423.75pt;height:47.15pt;z-index:251666432;visibility:visible;mso-position-horizontal:right;mso-position-horizontal-relative:margin;mso-width-relative:margin;mso-height-relative:margin;v-text-anchor:middle" o:gfxdata="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" filled="f" strokecolor="#ed7d31 [3205]" strokeweight="1pt">
+          <v:rect id="Rectangle 15" o:spid="_x0000_s1029" style="position:absolute;left:0;text-align:left;margin-left:3002.8pt;margin-top:109.15pt;width:423.75pt;height:47.15pt;z-index:251666432;visibility:visible;mso-position-horizontal:right;mso-position-horizontal-relative:margin;mso-width-relative:margin;mso-height-relative:margin;v-text-anchor:middle" o:gfxdata="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" filled="f" strokecolor="#ed7d31 [3205]" strokeweight="1pt">
             <w10:wrap anchorx="margin"/>
           </v:rect>
         </w:pict>
@@ -5594,7 +5971,15 @@
     </w:p>
     <w:p>
       <w:r>
-        <w:t>A la fin du traitement, un popup vous affiche un message :</w:t>
+        <w:t xml:space="preserve">A la fin du traitement, un </w:t>
+      </w:r>
+      <w:proofErr w:type="spellStart"/>
+      <w:r>
+        <w:t>popup</w:t>
+      </w:r>
+      <w:proofErr w:type="spellEnd"/>
+      <w:r>
+        <w:t xml:space="preserve"> vous affiche un message :</w:t>
       </w:r>
     </w:p>
     <w:p>
@@ -5626,6 +6011,8 @@
       <w:r>
         <w:t> : Par d’erreur, voir la journalisation pour d’éventuels tableaux ignorés</w:t>
       </w:r>
+      <w:bookmarkStart w:id="24" w:name="_GoBack"/>
+      <w:bookmarkEnd w:id="24"/>
     </w:p>
     <w:p>
       <w:pPr>
@@ -8311,7 +8698,7 @@
 </file>
 
 <file path=customXml/itemProps1.xml><?xml version="1.0" encoding="utf-8"?>
-<ds:datastoreItem xmlns:ds="http://schemas.openxmlformats.org/officeDocument/2006/customXml" ds:itemID="{818B6F69-21F5-4A1C-8CB9-31F3F6332019}">
+<ds:datastoreItem xmlns:ds="http://schemas.openxmlformats.org/officeDocument/2006/customXml" ds:itemID="{D127BFB5-E67C-4706-8BE2-ED21E13CEE21}">
   <ds:schemaRefs>
     <ds:schemaRef ds:uri="http://schemas.openxmlformats.org/officeDocument/2006/bibliography"/>
   </ds:schemaRefs>

</xml_diff>